<commit_message>
fixed nu to mu
</commit_message>
<xml_diff>
--- a/reports/006_writeup_09.22.2018.docx
+++ b/reports/006_writeup_09.22.2018.docx
@@ -98,11 +98,11 @@
       <w:pPr>
         <w:pStyle w:val="Heading2"/>
       </w:pPr>
-      <w:bookmarkStart w:id="20" w:name="introduction"/>
+      <w:bookmarkStart w:id="21" w:name="introduction"/>
+      <w:bookmarkEnd w:id="21"/>
       <w:r>
         <w:t xml:space="preserve">Introduction</w:t>
       </w:r>
-      <w:bookmarkEnd w:id="20"/>
     </w:p>
     <w:p>
       <w:pPr>
@@ -116,11 +116,11 @@
       <w:pPr>
         <w:pStyle w:val="Heading2"/>
       </w:pPr>
-      <w:bookmarkStart w:id="21" w:name="apparatus"/>
+      <w:bookmarkStart w:id="22" w:name="apparatus"/>
+      <w:bookmarkEnd w:id="22"/>
       <w:r>
         <w:t xml:space="preserve">Apparatus</w:t>
       </w:r>
-      <w:bookmarkEnd w:id="21"/>
     </w:p>
     <w:p>
       <w:pPr>
@@ -134,7 +134,8 @@
       <w:pPr>
         <w:pStyle w:val="Heading6"/>
       </w:pPr>
-      <w:bookmarkStart w:id="23" w:name="section"/>
+      <w:bookmarkStart w:id="24" w:name="section"/>
+      <w:bookmarkEnd w:id="24"/>
       <w:r>
         <w:drawing>
           <wp:inline>
@@ -151,7 +152,7 @@
                     </pic:cNvPicPr>
                   </pic:nvPicPr>
                   <pic:blipFill>
-                    <a:blip r:embed="rId22"/>
+                    <a:blip r:embed="rId23"/>
                     <a:stretch>
                       <a:fillRect/>
                     </a:stretch>
@@ -177,17 +178,16 @@
           </wp:inline>
         </w:drawing>
       </w:r>
-      <w:bookmarkEnd w:id="23"/>
     </w:p>
     <w:p>
       <w:pPr>
         <w:pStyle w:val="Heading6"/>
       </w:pPr>
-      <w:bookmarkStart w:id="24" w:name="figure-1-configuration-of-the-flow-bench."/>
+      <w:bookmarkStart w:id="25" w:name="figure-1-configuration-of-the-flow-bench."/>
+      <w:bookmarkEnd w:id="25"/>
       <w:r>
         <w:t xml:space="preserve">Figure 1: Configuration of the flow bench.</w:t>
       </w:r>
-      <w:bookmarkEnd w:id="24"/>
     </w:p>
     <w:p>
       <w:pPr>
@@ -201,11 +201,11 @@
       <w:pPr>
         <w:pStyle w:val="Heading2"/>
       </w:pPr>
-      <w:bookmarkStart w:id="25" w:name="modeling"/>
+      <w:bookmarkStart w:id="26" w:name="modeling"/>
+      <w:bookmarkEnd w:id="26"/>
       <w:r>
         <w:t xml:space="preserve">Modeling</w:t>
       </w:r>
-      <w:bookmarkEnd w:id="25"/>
     </w:p>
     <w:p>
       <w:pPr>
@@ -392,7 +392,8 @@
       <w:pPr>
         <w:pStyle w:val="Heading6"/>
       </w:pPr>
-      <w:bookmarkStart w:id="27" w:name="section-1"/>
+      <w:bookmarkStart w:id="28" w:name="section-1"/>
+      <w:bookmarkEnd w:id="28"/>
       <w:r>
         <w:drawing>
           <wp:inline>
@@ -409,7 +410,7 @@
                     </pic:cNvPicPr>
                   </pic:nvPicPr>
                   <pic:blipFill>
-                    <a:blip r:embed="rId26"/>
+                    <a:blip r:embed="rId27"/>
                     <a:stretch>
                       <a:fillRect/>
                     </a:stretch>
@@ -435,17 +436,16 @@
           </wp:inline>
         </w:drawing>
       </w:r>
-      <w:bookmarkEnd w:id="27"/>
     </w:p>
     <w:p>
       <w:pPr>
         <w:pStyle w:val="Heading6"/>
       </w:pPr>
-      <w:bookmarkStart w:id="28" w:name="figure-2-illustrating-the-variables-that-appear-in-the-data-reduction-equation."/>
+      <w:bookmarkStart w:id="29" w:name="figure-2-illustrating-the-variables-that-appear-in-the-data-reduction-equation."/>
+      <w:bookmarkEnd w:id="29"/>
       <w:r>
         <w:t xml:space="preserve">Figure 2: Illustrating the variables that appear in the data reduction equation.</w:t>
       </w:r>
-      <w:bookmarkEnd w:id="28"/>
     </w:p>
     <w:p>
       <w:pPr>
@@ -539,7 +539,7 @@
         </m:oMathParaPr>
         <m:oMath>
           <m:r>
-            <m:t>δ</m:t>
+            <m:t>Δ</m:t>
           </m:r>
           <m:r>
             <m:t>p</m:t>
@@ -601,55 +601,8 @@
       </w:r>
     </w:p>
     <w:p>
-      <w:r>
-        <w:pict>
-          <v:rect style="width:0;height:1.5pt" o:hralign="center" o:hrstd="t" o:hr="t"/>
-        </w:pict>
-      </w:r>
-    </w:p>
-    <w:p>
-      <w:pPr>
-        <w:pStyle w:val="BlockText"/>
-      </w:pPr>
-      <w:r>
-        <w:t xml:space="preserve">Mary, use a capital Delta</w:t>
-      </w:r>
-      <w:r>
-        <w:t xml:space="preserve"> </w:t>
-      </w:r>
-      <m:oMath>
-        <m:r>
-          <m:t>Δ</m:t>
-        </m:r>
-      </m:oMath>
-      <w:r>
-        <w:t xml:space="preserve"> </w:t>
-      </w:r>
-      <w:r>
-        <w:t xml:space="preserve">for the pressure difference</w:t>
-      </w:r>
-      <w:r>
-        <w:t xml:space="preserve"> </w:t>
-      </w:r>
-      <m:oMath>
-        <m:r>
-          <m:t>Δ</m:t>
-        </m:r>
-        <m:r>
-          <m:t>p</m:t>
-        </m:r>
-      </m:oMath>
-    </w:p>
-    <w:p>
-      <w:r>
-        <w:pict>
-          <v:rect style="width:0;height:1.5pt" o:hralign="center" o:hrstd="t" o:hr="t"/>
-        </w:pict>
-      </w:r>
-    </w:p>
-    <w:p>
-      <w:pPr>
-        <w:pStyle w:val="FirstParagraph"/>
+      <w:pPr>
+        <w:pStyle w:val="BodyText"/>
       </w:pPr>
       <w:r>
         <w:t xml:space="preserve">Substituting (3) into (1) and rearranging, we obtain an expression for the friction factor,</w:t>
@@ -1050,7 +1003,7 @@
             </m:num>
             <m:den>
               <m:r>
-                <m:t>ν</m:t>
+                <m:t>μ</m:t>
               </m:r>
             </m:den>
           </m:f>
@@ -1137,7 +1090,7 @@
                 <m:t>π</m:t>
               </m:r>
               <m:r>
-                <m:t>ν</m:t>
+                <m:t>μ</m:t>
               </m:r>
               <m:r>
                 <m:t>D</m:t>
@@ -1358,11 +1311,11 @@
       <w:pPr>
         <w:pStyle w:val="Heading2"/>
       </w:pPr>
-      <w:bookmarkStart w:id="29" w:name="procedure"/>
+      <w:bookmarkStart w:id="30" w:name="procedure"/>
+      <w:bookmarkEnd w:id="30"/>
       <w:r>
         <w:t xml:space="preserve">Procedure</w:t>
       </w:r>
-      <w:bookmarkEnd w:id="29"/>
     </w:p>
     <w:p>
       <w:pPr>
@@ -1429,7 +1382,8 @@
       <w:pPr>
         <w:pStyle w:val="Heading6"/>
       </w:pPr>
-      <w:bookmarkStart w:id="31" w:name="section-2"/>
+      <w:bookmarkStart w:id="32" w:name="section-2"/>
+      <w:bookmarkEnd w:id="32"/>
       <w:r>
         <w:drawing>
           <wp:inline>
@@ -1446,7 +1400,7 @@
                     </pic:cNvPicPr>
                   </pic:nvPicPr>
                   <pic:blipFill>
-                    <a:blip r:embed="rId30"/>
+                    <a:blip r:embed="rId31"/>
                     <a:stretch>
                       <a:fillRect/>
                     </a:stretch>
@@ -1472,27 +1426,26 @@
           </wp:inline>
         </w:drawing>
       </w:r>
-      <w:bookmarkEnd w:id="31"/>
     </w:p>
     <w:p>
       <w:pPr>
         <w:pStyle w:val="Heading6"/>
       </w:pPr>
-      <w:bookmarkStart w:id="32" w:name="figure-3-elements-of-the-apparatus-important-for-the-procedure."/>
+      <w:bookmarkStart w:id="33" w:name="figure-3-elements-of-the-apparatus-important-for-the-procedure."/>
+      <w:bookmarkEnd w:id="33"/>
       <w:r>
         <w:t xml:space="preserve">Figure 3: Elements of the apparatus important for the procedure.</w:t>
       </w:r>
-      <w:bookmarkEnd w:id="32"/>
     </w:p>
     <w:p>
       <w:pPr>
         <w:pStyle w:val="Heading2"/>
       </w:pPr>
-      <w:bookmarkStart w:id="33" w:name="data"/>
+      <w:bookmarkStart w:id="34" w:name="data"/>
+      <w:bookmarkEnd w:id="34"/>
       <w:r>
         <w:t xml:space="preserve">Data</w:t>
       </w:r>
-      <w:bookmarkEnd w:id="33"/>
     </w:p>
     <w:p>
       <w:pPr>
@@ -1558,7 +1511,7 @@
     </w:p>
     <w:tbl>
       <w:tblPr>
-        <w:tblStyle w:val="Table"/>
+        <w:tblStyle w:val="TableNormal"/>
         <w:tblW w:type="pct" w:w="0.0"/>
         <w:tblLook w:firstRow="1"/>
         <w:tblCaption w:val="Table 1: Complete experimental data."/>
@@ -2817,7 +2770,7 @@
     </w:p>
     <w:tbl>
       <w:tblPr>
-        <w:tblStyle w:val="Table"/>
+        <w:tblStyle w:val="TableNormal"/>
         <w:tblW w:type="pct" w:w="0.0"/>
         <w:tblLook w:firstRow="1"/>
         <w:tblCaption w:val="Table 2: Constants and one-time measurands."/>
@@ -2900,7 +2853,7 @@
               <w:jc w:val="right"/>
             </w:pPr>
             <w:r>
-              <w:t xml:space="preserve">12.1000</w:t>
+              <w:t xml:space="preserve">12.10000</w:t>
             </w:r>
           </w:p>
         </w:tc>
@@ -2937,7 +2890,7 @@
               <w:jc w:val="right"/>
             </w:pPr>
             <w:r>
-              <w:t xml:space="preserve">20.0000</w:t>
+              <w:t xml:space="preserve">20.00000</w:t>
             </w:r>
           </w:p>
         </w:tc>
@@ -2974,7 +2927,7 @@
               <w:jc w:val="right"/>
             </w:pPr>
             <w:r>
-              <w:t xml:space="preserve">1000.0000</w:t>
+              <w:t xml:space="preserve">1000.00000</w:t>
             </w:r>
           </w:p>
         </w:tc>
@@ -3011,7 +2964,7 @@
               <w:jc w:val="right"/>
             </w:pPr>
             <w:r>
-              <w:t xml:space="preserve">0.0015</w:t>
+              <w:t xml:space="preserve">0.00150</w:t>
             </w:r>
           </w:p>
         </w:tc>
@@ -3036,7 +2989,7 @@
             </w:pPr>
             <m:oMath>
               <m:r>
-                <m:t>ν</m:t>
+                <m:t>μ</m:t>
               </m:r>
             </m:oMath>
           </w:p>
@@ -3048,18 +3001,18 @@
               <w:jc w:val="right"/>
             </w:pPr>
             <w:r>
-              <w:t xml:space="preserve">1.3000</w:t>
-            </w:r>
-          </w:p>
-        </w:tc>
-        <w:tc>
-          <w:p>
-            <w:pPr>
-              <w:pStyle w:val="Compact"/>
-              <w:jc w:val="left"/>
-            </w:pPr>
-            <w:r>
-              <w:t xml:space="preserve">mPa-sec</w:t>
+              <w:t xml:space="preserve">0.00089</w:t>
+            </w:r>
+          </w:p>
+        </w:tc>
+        <w:tc>
+          <w:p>
+            <w:pPr>
+              <w:pStyle w:val="Compact"/>
+              <w:jc w:val="left"/>
+            </w:pPr>
+            <w:r>
+              <w:t xml:space="preserve">Pa-s</w:t>
             </w:r>
           </w:p>
         </w:tc>
@@ -3077,11 +3030,11 @@
       <w:pPr>
         <w:pStyle w:val="Heading2"/>
       </w:pPr>
-      <w:bookmarkStart w:id="34" w:name="analysis"/>
+      <w:bookmarkStart w:id="35" w:name="analysis"/>
+      <w:bookmarkEnd w:id="35"/>
       <w:r>
         <w:t xml:space="preserve">Analysis</w:t>
       </w:r>
-      <w:bookmarkEnd w:id="34"/>
     </w:p>
     <w:p>
       <w:pPr>
@@ -3589,11 +3542,11 @@
       <w:pPr>
         <w:pStyle w:val="Heading2"/>
       </w:pPr>
-      <w:bookmarkStart w:id="35" w:name="results"/>
+      <w:bookmarkStart w:id="36" w:name="results"/>
+      <w:bookmarkEnd w:id="36"/>
       <w:r>
         <w:t xml:space="preserve">Results</w:t>
       </w:r>
-      <w:bookmarkEnd w:id="35"/>
     </w:p>
     <w:p>
       <w:pPr>
@@ -3621,7 +3574,7 @@
     </w:p>
     <w:tbl>
       <w:tblPr>
-        <w:tblStyle w:val="Table"/>
+        <w:tblStyle w:val="TableNormal"/>
         <w:tblW w:type="pct" w:w="0.0"/>
         <w:tblLook w:firstRow="1"/>
         <w:tblCaption w:val="Table 3: Mean friction factor and Reynolds number at three operating conditions."/>
@@ -3741,7 +3694,7 @@
               <w:jc w:val="right"/>
             </w:pPr>
             <w:r>
-              <w:t xml:space="preserve">7649.15</w:t>
+              <w:t xml:space="preserve">11172.92</w:t>
             </w:r>
           </w:p>
         </w:tc>
@@ -3787,7 +3740,7 @@
               <w:jc w:val="right"/>
             </w:pPr>
             <w:r>
-              <w:t xml:space="preserve">12748.58</w:t>
+              <w:t xml:space="preserve">18621.53</w:t>
             </w:r>
           </w:p>
         </w:tc>
@@ -3833,7 +3786,7 @@
               <w:jc w:val="right"/>
             </w:pPr>
             <w:r>
-              <w:t xml:space="preserve">17848.02</w:t>
+              <w:t xml:space="preserve">26070.14</w:t>
             </w:r>
           </w:p>
         </w:tc>
@@ -3904,7 +3857,7 @@
     </w:p>
     <w:tbl>
       <w:tblPr>
-        <w:tblStyle w:val="Table"/>
+        <w:tblStyle w:val="TableNormal"/>
         <w:tblW w:type="pct" w:w="0.0"/>
         <w:tblLook w:firstRow="1"/>
         <w:tblCaption w:val="Table 3: Mean friction factor and Reynolds number at three operating conditions."/>
@@ -4076,7 +4029,8 @@
       <w:pPr>
         <w:pStyle w:val="Heading6"/>
       </w:pPr>
-      <w:bookmarkStart w:id="37" w:name="section-3"/>
+      <w:bookmarkStart w:id="38" w:name="section-3"/>
+      <w:bookmarkEnd w:id="38"/>
       <w:r>
         <w:drawing>
           <wp:inline>
@@ -4093,7 +4047,7 @@
                     </pic:cNvPicPr>
                   </pic:nvPicPr>
                   <pic:blipFill>
-                    <a:blip r:embed="rId36"/>
+                    <a:blip r:embed="rId37"/>
                     <a:stretch>
                       <a:fillRect/>
                     </a:stretch>
@@ -4119,17 +4073,16 @@
           </wp:inline>
         </w:drawing>
       </w:r>
-      <w:bookmarkEnd w:id="37"/>
     </w:p>
     <w:p>
       <w:pPr>
         <w:pStyle w:val="Heading6"/>
       </w:pPr>
-      <w:bookmarkStart w:id="38" w:name="figure-4-resultants-for-low-medium-and-high-flow-rates-graphed-on-a-moody-diagram."/>
+      <w:bookmarkStart w:id="39" w:name="figure-4-resultants-for-low-medium-and-high-flow-rates-graphed-on-a-moody-diagram."/>
+      <w:bookmarkEnd w:id="39"/>
       <w:r>
         <w:t xml:space="preserve">Figure 4: Resultants for low, medium, and high flow rates graphed on a Moody diagram.</w:t>
       </w:r>
-      <w:bookmarkEnd w:id="38"/>
     </w:p>
     <w:p>
       <w:r>
@@ -4165,11 +4118,11 @@
       <w:pPr>
         <w:pStyle w:val="Heading2"/>
       </w:pPr>
-      <w:bookmarkStart w:id="39" w:name="conclusion"/>
+      <w:bookmarkStart w:id="40" w:name="conclusion"/>
+      <w:bookmarkEnd w:id="40"/>
       <w:r>
         <w:t xml:space="preserve">Conclusion</w:t>
       </w:r>
-      <w:bookmarkEnd w:id="39"/>
     </w:p>
     <w:p>
       <w:pPr>
@@ -4191,14 +4144,12 @@
       <w:pPr>
         <w:pStyle w:val="Heading2"/>
       </w:pPr>
-      <w:bookmarkStart w:id="40" w:name="references"/>
+      <w:bookmarkStart w:id="41" w:name="references"/>
+      <w:bookmarkEnd w:id="41"/>
       <w:r>
         <w:t xml:space="preserve">References</w:t>
       </w:r>
-      <w:bookmarkEnd w:id="40"/>
-    </w:p>
-    <w:bookmarkStart w:id="45" w:name="refs"/>
-    <w:bookmarkStart w:id="41" w:name="ref-gerhart"/>
+    </w:p>
     <w:p>
       <w:pPr>
         <w:pStyle w:val="Bibliography"/>
@@ -4219,18 +4170,14 @@
         <w:t xml:space="preserve">. Wiley, 2013.</w:t>
       </w:r>
     </w:p>
-    <w:bookmarkEnd w:id="41"/>
-    <w:bookmarkStart w:id="42" w:name="ref-toolbox"/>
     <w:p>
       <w:pPr>
         <w:pStyle w:val="Bibliography"/>
       </w:pPr>
       <w:r>
-        <w:t xml:space="preserve">[2] T. E. Toolbox,.</w:t>
-      </w:r>
-    </w:p>
-    <w:bookmarkEnd w:id="42"/>
-    <w:bookmarkStart w:id="43" w:name="ref-thompson"/>
+        <w:t xml:space="preserve">[2] T. E. Toolbox, n.d.</w:t>
+      </w:r>
+    </w:p>
     <w:p>
       <w:pPr>
         <w:pStyle w:val="Bibliography"/>
@@ -4251,8 +4198,6 @@
         <w:t xml:space="preserve">. 2016.</w:t>
       </w:r>
     </w:p>
-    <w:bookmarkEnd w:id="43"/>
-    <w:bookmarkStart w:id="44" w:name="ref-davis"/>
     <w:p>
       <w:pPr>
         <w:pStyle w:val="Bibliography"/>
@@ -4273,8 +4218,6 @@
         <w:t xml:space="preserve">. 2008.</w:t>
       </w:r>
     </w:p>
-    <w:bookmarkEnd w:id="44"/>
-    <w:bookmarkEnd w:id="45"/>
     <w:sectPr>
       <w:pgSz w:w="12240" w:h="15840"/>
       <w:pgMar w:top="1440" w:right="1440" w:bottom="1440" w:left="1440" w:header="720" w:footer="720" w:gutter="0"/>
@@ -4282,10 +4225,6 @@
     </w:sectPr>
   </w:body>
 </w:document>
-</file>
-
-<file path=word/comments.xml><?xml version="1.0" encoding="utf-8"?>
-<w:comments xmlns:w="http://schemas.openxmlformats.org/wordprocessingml/2006/main" xmlns:m="http://schemas.openxmlformats.org/officeDocument/2006/math" xmlns:r="http://schemas.openxmlformats.org/officeDocument/2006/relationships" xmlns:o="urn:schemas-microsoft-com:office:office" xmlns:v="urn:schemas-microsoft-com:vml" xmlns:w10="urn:schemas-microsoft-com:office:word" xmlns:a="http://schemas.openxmlformats.org/drawingml/2006/main" xmlns:pic="http://schemas.openxmlformats.org/drawingml/2006/picture" xmlns:wp="http://schemas.openxmlformats.org/drawingml/2006/wordprocessingDrawing"/>
 </file>
 
 <file path=word/footnotes.xml><?xml version="1.0" encoding="utf-8"?>
@@ -4955,7 +4894,7 @@
     </w:lvl>
   </w:abstractNum>
   <w:abstractNum w:abstractNumId="990">
-    <w:nsid w:val="2c1ae401"/>
+    <w:nsid w:val="1f7d236a"/>
     <w:multiLevelType w:val="multilevel"/>
     <w:lvl w:ilvl="0">
       <w:numFmt w:val="bullet"/>
@@ -5032,28 +4971,6 @@
           <w:tab w:val="num" w:pos="4320"/>
         </w:tabs>
         <w:ind w:left="4800" w:hanging="480"/>
-      </w:pPr>
-    </w:lvl>
-    <w:lvl w:ilvl="7">
-      <w:numFmt w:val="bullet"/>
-      <w:lvlText w:val=" "/>
-      <w:lvlJc w:val="left"/>
-      <w:pPr>
-        <w:tabs>
-          <w:tab w:val="num" w:pos="5040"/>
-        </w:tabs>
-        <w:ind w:left="5520" w:hanging="480"/>
-      </w:pPr>
-    </w:lvl>
-    <w:lvl w:ilvl="8">
-      <w:numFmt w:val="bullet"/>
-      <w:lvlText w:val=" "/>
-      <w:lvlJc w:val="left"/>
-      <w:pPr>
-        <w:tabs>
-          <w:tab w:val="num" w:pos="5760"/>
-        </w:tabs>
-        <w:ind w:left="6240" w:hanging="480"/>
       </w:pPr>
     </w:lvl>
   </w:abstractNum>

</xml_diff>